<commit_message>
Added Project name, team members details to the document
</commit_message>
<xml_diff>
--- a/Detailed-Description-of-Project.docx
+++ b/Detailed-Description-of-Project.docx
@@ -5,22 +5,68 @@
     <w:p>
       <w:pPr>
         <w:pStyle w:val="Heading1"/>
-        <w:jc w:val="center"/>
+        <w:spacing w:line="360" w:lineRule="auto"/>
+      </w:pPr>
+      <w:bookmarkStart w:id="0" w:name="_tru0yt3wjwfq" w:colFirst="0" w:colLast="0"/>
+      <w:bookmarkEnd w:id="0"/>
+      <w:r>
+        <w:t>Mobile Computing - iOS (or Android) Final Project Proposal</w:t>
+      </w:r>
+    </w:p>
+    <w:p>
+      <w:pPr>
+        <w:pStyle w:val="Heading2"/>
+        <w:spacing w:line="360" w:lineRule="auto"/>
+      </w:pPr>
+      <w:bookmarkStart w:id="1" w:name="_o65jt04jib66" w:colFirst="0" w:colLast="0"/>
+      <w:bookmarkEnd w:id="1"/>
+      <w:r>
+        <w:t>Team Members:</w:t>
+      </w:r>
+    </w:p>
+    <w:p>
+      <w:pPr>
+        <w:spacing w:after="0" w:line="240" w:lineRule="auto"/>
+      </w:pPr>
+      <w:r>
+        <w:t xml:space="preserve">Rohith Reddy Avisakula, </w:t>
+      </w:r>
+    </w:p>
+    <w:p>
+      <w:pPr>
+        <w:spacing w:after="0" w:line="240" w:lineRule="auto"/>
+      </w:pPr>
+      <w:r>
+        <w:t>Soujanya Janapatla</w:t>
+      </w:r>
+    </w:p>
+    <w:p>
+      <w:pPr>
+        <w:pStyle w:val="Heading2"/>
+        <w:spacing w:before="160" w:line="360" w:lineRule="auto"/>
+      </w:pPr>
+      <w:bookmarkStart w:id="2" w:name="_akg5aohfu874" w:colFirst="0" w:colLast="0"/>
+      <w:bookmarkEnd w:id="2"/>
+      <w:r>
+        <w:t>Team Name:</w:t>
+      </w:r>
+    </w:p>
+    <w:p>
+      <w:r>
+        <w:t>Titans</w:t>
+      </w:r>
+    </w:p>
+    <w:p>
+      <w:pPr>
+        <w:pStyle w:val="Heading2"/>
       </w:pPr>
       <w:r>
         <w:t>Detailed Description of Project</w:t>
       </w:r>
     </w:p>
-    <w:p/>
-    <w:p>
-      <w:r>
-        <w:t xml:space="preserve">The document includes detailed description of Elements used, with their </w:t>
-      </w:r>
-      <w:r>
-        <w:t>input</w:t>
-      </w:r>
-      <w:r>
-        <w:t xml:space="preserve"> and expected outputs. Along with the interaction aspect between the components/elements.</w:t>
+    <w:p>
+      <w:r>
+        <w:t>The document includes detailed description of Elements used, with their input and expected outputs. Along with the interaction aspect between the components/elements.</w:t>
       </w:r>
     </w:p>
     <w:p>
@@ -33,50 +79,24 @@
       <w:r>
         <w:t xml:space="preserve"> </w:t>
       </w:r>
-      <w:proofErr w:type="spellStart"/>
       <w:r>
         <w:t>IBOutlet</w:t>
       </w:r>
-      <w:proofErr w:type="spellEnd"/>
     </w:p>
     <w:p>
       <w:r>
         <w:t>The type qualifier</w:t>
       </w:r>
       <w:r>
-        <w:t xml:space="preserve"> </w:t>
-      </w:r>
-      <w:proofErr w:type="spellStart"/>
-      <w:r>
-        <w:t>IBOutlet</w:t>
-      </w:r>
-      <w:proofErr w:type="spellEnd"/>
-      <w:r>
-        <w:t xml:space="preserve"> is a tag applied to a</w:t>
-      </w:r>
-      <w:r>
-        <w:t xml:space="preserve"> property declaration so that the Interface Builder application can recognize the property as an outlet and synchronize the display and connection of it with </w:t>
-      </w:r>
-      <w:proofErr w:type="spellStart"/>
-      <w:r>
-        <w:t>Xcode</w:t>
-      </w:r>
-      <w:proofErr w:type="spellEnd"/>
-      <w:r>
-        <w:t xml:space="preserve">. </w:t>
-      </w:r>
-    </w:p>
-    <w:p>
-      <w:r>
-        <w:t>@</w:t>
-      </w:r>
-      <w:proofErr w:type="spellStart"/>
-      <w:r>
-        <w:t>IBOutlet</w:t>
-      </w:r>
-      <w:proofErr w:type="spellEnd"/>
-      <w:r>
-        <w:t xml:space="preserve"> Variables</w:t>
+        <w:t xml:space="preserve"> IBOutlet is a tag applied to a</w:t>
+      </w:r>
+      <w:r>
+        <w:t xml:space="preserve"> property declaration so that the Interface Builder application can recognize the property as an outlet and synchronize the display and connection of it with Xcode. </w:t>
+      </w:r>
+    </w:p>
+    <w:p>
+      <w:r>
+        <w:t>@IBOutlet Variables</w:t>
       </w:r>
     </w:p>
     <w:p>
@@ -87,49 +107,14 @@
           <w:numId w:val="1"/>
         </w:numPr>
       </w:pPr>
-      <w:proofErr w:type="spellStart"/>
-      <w:r>
-        <w:t>UIImageView</w:t>
-      </w:r>
-      <w:proofErr w:type="spellEnd"/>
-      <w:r>
-        <w:t xml:space="preserve">: </w:t>
-      </w:r>
-      <w:proofErr w:type="spellStart"/>
-      <w:r>
-        <w:t>conditionImageView</w:t>
-      </w:r>
-      <w:proofErr w:type="spellEnd"/>
-      <w:r>
-        <w:t>(</w:t>
-      </w:r>
-      <w:r>
-        <w:t>Vector asset</w:t>
-      </w:r>
-      <w:r>
-        <w:t>)</w:t>
+      <w:r>
+        <w:t>UIImageView: conditionImageView(Vector asset)</w:t>
       </w:r>
     </w:p>
     <w:p>
       <w:r>
         <w:tab/>
-        <w:t xml:space="preserve">The </w:t>
-      </w:r>
-      <w:proofErr w:type="spellStart"/>
-      <w:r>
-        <w:t>UIImageView</w:t>
-      </w:r>
-      <w:proofErr w:type="spellEnd"/>
-      <w:r>
-        <w:t xml:space="preserve"> holds the icons or </w:t>
-      </w:r>
-      <w:proofErr w:type="spellStart"/>
-      <w:r>
-        <w:t>svg</w:t>
-      </w:r>
-      <w:proofErr w:type="spellEnd"/>
-      <w:r>
-        <w:t xml:space="preserve"> for the weather indication to be </w:t>
+        <w:t xml:space="preserve">The UIImageView holds the icons or svg for the weather indication to be </w:t>
       </w:r>
     </w:p>
     <w:p>
@@ -240,56 +225,20 @@
           <w:numId w:val="1"/>
         </w:numPr>
       </w:pPr>
-      <w:proofErr w:type="spellStart"/>
-      <w:r>
-        <w:t>UILabel</w:t>
-      </w:r>
-      <w:proofErr w:type="spellEnd"/>
-      <w:r>
-        <w:t xml:space="preserve">: </w:t>
-      </w:r>
-      <w:proofErr w:type="spellStart"/>
-      <w:r>
-        <w:t>temperatureLabel</w:t>
-      </w:r>
-      <w:proofErr w:type="spellEnd"/>
-      <w:r>
-        <w:t>()</w:t>
+      <w:r>
+        <w:t>UILabel: temperatureLabel()</w:t>
       </w:r>
     </w:p>
     <w:p>
       <w:r>
         <w:tab/>
-      </w:r>
-      <w:proofErr w:type="spellStart"/>
-      <w:r>
-        <w:t>TemperatureLabel</w:t>
-      </w:r>
-      <w:proofErr w:type="spellEnd"/>
-      <w:r>
-        <w:t xml:space="preserve"> will hold the weather information in Degree “</w:t>
-      </w:r>
-      <w:r>
-        <w:t>C</w:t>
+        <w:t>TemperatureLabel will hold the weather information in Degree “C</w:t>
       </w:r>
       <w:r>
         <w:t>elsius</w:t>
       </w:r>
       <w:r>
-        <w:t xml:space="preserve">” </w:t>
-      </w:r>
-      <w:proofErr w:type="spellStart"/>
-      <w:r>
-        <w:t>eg</w:t>
-      </w:r>
-      <w:proofErr w:type="spellEnd"/>
-      <w:r>
-        <w:t>: “</w:t>
-      </w:r>
-      <w:bookmarkStart w:id="0" w:name="_GoBack"/>
-      <w:bookmarkEnd w:id="0"/>
-      <w:r>
-        <w:t>21 * C”</w:t>
+        <w:t>” eg: “21 * C”</w:t>
       </w:r>
     </w:p>
     <w:p>
@@ -300,39 +249,14 @@
           <w:numId w:val="1"/>
         </w:numPr>
       </w:pPr>
-      <w:proofErr w:type="spellStart"/>
-      <w:r>
-        <w:t>UILabel</w:t>
-      </w:r>
-      <w:proofErr w:type="spellEnd"/>
-      <w:r>
-        <w:t xml:space="preserve">: </w:t>
-      </w:r>
-      <w:proofErr w:type="spellStart"/>
-      <w:r>
-        <w:t>cityLabel</w:t>
-      </w:r>
-      <w:proofErr w:type="spellEnd"/>
+      <w:r>
+        <w:t>UILabel: cityLabel</w:t>
+      </w:r>
     </w:p>
     <w:p>
       <w:r>
         <w:tab/>
-      </w:r>
-      <w:proofErr w:type="spellStart"/>
-      <w:r>
-        <w:t>CityLabel</w:t>
-      </w:r>
-      <w:proofErr w:type="spellEnd"/>
-      <w:r>
-        <w:t xml:space="preserve"> holds the city name </w:t>
-      </w:r>
-      <w:proofErr w:type="spellStart"/>
-      <w:r>
-        <w:t>eg</w:t>
-      </w:r>
-      <w:proofErr w:type="spellEnd"/>
-      <w:r>
-        <w:t>: “London”</w:t>
+        <w:t>CityLabel holds the city name eg: “London”</w:t>
       </w:r>
     </w:p>
     <w:p>
@@ -343,19 +267,12 @@
           <w:numId w:val="1"/>
         </w:numPr>
       </w:pPr>
-      <w:proofErr w:type="spellStart"/>
       <w:r>
         <w:t>UITextField</w:t>
       </w:r>
-      <w:proofErr w:type="spellEnd"/>
-      <w:r>
-        <w:t xml:space="preserve"> : </w:t>
-      </w:r>
-      <w:proofErr w:type="spellStart"/>
-      <w:r>
-        <w:t>searchTextField</w:t>
-      </w:r>
-      <w:proofErr w:type="spellEnd"/>
+      <w:r>
+        <w:t xml:space="preserve"> : searchTextField</w:t>
+      </w:r>
     </w:p>
     <w:p>
       <w:r>
@@ -386,86 +303,48 @@
         <w:pStyle w:val="Heading2"/>
       </w:pPr>
       <w:r>
-        <w:t>@</w:t>
-      </w:r>
-      <w:proofErr w:type="spellStart"/>
-      <w:r>
-        <w:t>IBAction</w:t>
-      </w:r>
-      <w:proofErr w:type="spellEnd"/>
-    </w:p>
-    <w:p>
-      <w:proofErr w:type="spellStart"/>
-      <w:r>
-        <w:t>IBAction</w:t>
-      </w:r>
-      <w:proofErr w:type="spellEnd"/>
-      <w:r>
-        <w:t xml:space="preserve"> is a keyword and return type in method declarations to denote that a particular method is connected to by an action.</w:t>
-      </w:r>
-    </w:p>
-    <w:p>
-      <w:r>
-        <w:t xml:space="preserve">All </w:t>
-      </w:r>
-      <w:proofErr w:type="spellStart"/>
-      <w:r>
-        <w:t>IBAction</w:t>
-      </w:r>
-      <w:proofErr w:type="spellEnd"/>
-      <w:r>
-        <w:t xml:space="preserve"> keywords are replaced by void because actions invoked by user interface controls are not expected to have a return value. “</w:t>
-      </w:r>
-      <w:proofErr w:type="spellStart"/>
-      <w:r>
-        <w:t>IBAction</w:t>
-      </w:r>
-      <w:proofErr w:type="spellEnd"/>
-      <w:r>
-        <w:t xml:space="preserve">” is used by in place of the “return type” void for a method </w:t>
-      </w:r>
-      <w:r>
         <w:lastRenderedPageBreak/>
-        <w:t xml:space="preserve">that receives an event sent from Interface Builder. The </w:t>
-      </w:r>
-      <w:proofErr w:type="spellStart"/>
-      <w:r>
-        <w:t>IBAction</w:t>
-      </w:r>
-      <w:proofErr w:type="spellEnd"/>
-      <w:r>
-        <w:t xml:space="preserve"> keyword allows the programmer to connect the source code to user interface objects in Interface Builder.</w:t>
-      </w:r>
-    </w:p>
-    <w:p>
-      <w:proofErr w:type="spellStart"/>
-      <w:r>
-        <w:t>UIButton</w:t>
-      </w:r>
-      <w:proofErr w:type="spellEnd"/>
-      <w:r>
-        <w:t xml:space="preserve">: </w:t>
-      </w:r>
-      <w:proofErr w:type="spellStart"/>
-      <w:proofErr w:type="gramStart"/>
-      <w:r>
-        <w:t>searchPressed</w:t>
-      </w:r>
-      <w:proofErr w:type="spellEnd"/>
-      <w:r>
-        <w:t>(</w:t>
-      </w:r>
-      <w:proofErr w:type="gramEnd"/>
-      <w:r>
-        <w:t xml:space="preserve">_ </w:t>
-      </w:r>
-      <w:proofErr w:type="spellStart"/>
-      <w:r>
-        <w:t>sender:UIButton</w:t>
-      </w:r>
-      <w:proofErr w:type="spellEnd"/>
+        <w:t>@IBAction</w:t>
+      </w:r>
+    </w:p>
+    <w:p>
+      <w:r>
+        <w:t>IBAction is a keyword and return type in method declarations to denote that a particular method is connected to by an action.</w:t>
+      </w:r>
+    </w:p>
+    <w:p>
+      <w:r>
+        <w:t>All IBAction keywords are replaced by void because actions invoked by user interface controls are not expected to have a return value. “IBAction” is used by in place of the “return type” void for a method that receives an event sent from Interface Builder. The IBAction keyword allows the programmer to connect the source code to user interface objects in Interface Builder.</w:t>
+      </w:r>
+    </w:p>
+    <w:p>
+      <w:r>
+        <w:t>UIButton: searchPressed(</w:t>
+      </w:r>
+      <w:r>
+        <w:t>_ sender:UIButton</w:t>
+      </w:r>
       <w:r>
         <w:t>)</w:t>
+      </w:r>
+    </w:p>
+    <w:p>
+      <w:r>
+        <w:t>This function takes</w:t>
+      </w:r>
+      <w:bookmarkStart w:id="3" w:name="_GoBack"/>
+      <w:bookmarkEnd w:id="3"/>
+      <w:r>
+        <w:t xml:space="preserve"> the location name form the textbox and validates and returns the weather details back and updates he v</w:t>
+      </w:r>
+      <w:r>
+        <w:t xml:space="preserve">ector image and the temperature and location </w:t>
+      </w:r>
+      <w:r>
+        <w:t>label</w:t>
+      </w:r>
+      <w:r>
+        <w:t>.</w:t>
       </w:r>
     </w:p>
     <w:sectPr>
@@ -1268,6 +1147,29 @@
       <w:szCs w:val="26"/>
     </w:rPr>
   </w:style>
+  <w:style w:type="paragraph" w:styleId="Heading3">
+    <w:name w:val="heading 3"/>
+    <w:basedOn w:val="Normal"/>
+    <w:next w:val="Normal"/>
+    <w:link w:val="Heading3Char"/>
+    <w:uiPriority w:val="9"/>
+    <w:semiHidden/>
+    <w:unhideWhenUsed/>
+    <w:qFormat/>
+    <w:rsid w:val="004F2446"/>
+    <w:pPr>
+      <w:keepNext/>
+      <w:keepLines/>
+      <w:spacing w:before="40" w:after="0"/>
+      <w:outlineLvl w:val="2"/>
+    </w:pPr>
+    <w:rPr>
+      <w:rFonts w:asciiTheme="majorHAnsi" w:eastAsiaTheme="majorEastAsia" w:hAnsiTheme="majorHAnsi" w:cstheme="majorBidi"/>
+      <w:color w:val="1F4D78" w:themeColor="accent1" w:themeShade="7F"/>
+      <w:sz w:val="24"/>
+      <w:szCs w:val="24"/>
+    </w:rPr>
+  </w:style>
   <w:style w:type="character" w:default="1" w:styleId="DefaultParagraphFont">
     <w:name w:val="Default Paragraph Font"/>
     <w:uiPriority w:val="1"/>
@@ -1331,6 +1233,50 @@
       <w:ind w:left="720"/>
       <w:contextualSpacing/>
     </w:pPr>
+  </w:style>
+  <w:style w:type="character" w:customStyle="1" w:styleId="Heading3Char">
+    <w:name w:val="Heading 3 Char"/>
+    <w:basedOn w:val="DefaultParagraphFont"/>
+    <w:link w:val="Heading3"/>
+    <w:uiPriority w:val="9"/>
+    <w:semiHidden/>
+    <w:rsid w:val="004F2446"/>
+    <w:rPr>
+      <w:rFonts w:asciiTheme="majorHAnsi" w:eastAsiaTheme="majorEastAsia" w:hAnsiTheme="majorHAnsi" w:cstheme="majorBidi"/>
+      <w:color w:val="1F4D78" w:themeColor="accent1" w:themeShade="7F"/>
+      <w:sz w:val="24"/>
+      <w:szCs w:val="24"/>
+    </w:rPr>
+  </w:style>
+  <w:style w:type="paragraph" w:styleId="BalloonText">
+    <w:name w:val="Balloon Text"/>
+    <w:basedOn w:val="Normal"/>
+    <w:link w:val="BalloonTextChar"/>
+    <w:uiPriority w:val="99"/>
+    <w:semiHidden/>
+    <w:unhideWhenUsed/>
+    <w:rsid w:val="008D3D0D"/>
+    <w:pPr>
+      <w:spacing w:after="0" w:line="240" w:lineRule="auto"/>
+    </w:pPr>
+    <w:rPr>
+      <w:rFonts w:ascii="Segoe UI" w:hAnsi="Segoe UI" w:cs="Segoe UI"/>
+      <w:sz w:val="18"/>
+      <w:szCs w:val="18"/>
+    </w:rPr>
+  </w:style>
+  <w:style w:type="character" w:customStyle="1" w:styleId="BalloonTextChar">
+    <w:name w:val="Balloon Text Char"/>
+    <w:basedOn w:val="DefaultParagraphFont"/>
+    <w:link w:val="BalloonText"/>
+    <w:uiPriority w:val="99"/>
+    <w:semiHidden/>
+    <w:rsid w:val="008D3D0D"/>
+    <w:rPr>
+      <w:rFonts w:ascii="Segoe UI" w:hAnsi="Segoe UI" w:cs="Segoe UI"/>
+      <w:sz w:val="18"/>
+      <w:szCs w:val="18"/>
+    </w:rPr>
   </w:style>
 </w:styles>
 </file>

</xml_diff>